<commit_message>
Advance devops expt 3 9 10 11 12
</commit_message>
<xml_diff>
--- a/Advance DevOPs Lab/Lab 11/advance devops lab 11.docx
+++ b/Advance DevOPs Lab/Lab 11/advance devops lab 11.docx
@@ -5,30 +5,34 @@
     <w:p>
       <w:pPr>
         <w:rPr>
-          <w:sz w:val="24"/>
-          <w:szCs w:val="24"/>
-        </w:rPr>
-      </w:pPr>
-      <w:r>
-        <w:rPr>
-          <w:sz w:val="24"/>
-          <w:szCs w:val="24"/>
-          <w:rtl w:val="0"/>
-        </w:rPr>
-        <w:t xml:space="preserve">Steps to create an AWS Lambda function-</w:t>
-      </w:r>
-    </w:p>
-    <w:p>
-      <w:pPr>
-        <w:rPr>
-          <w:sz w:val="24"/>
-          <w:szCs w:val="24"/>
-        </w:rPr>
-      </w:pPr>
-      <w:r>
-        <w:rPr>
-          <w:sz w:val="24"/>
-          <w:szCs w:val="24"/>
+          <w:rFonts w:ascii="Times New Roman" w:cs="Times New Roman" w:eastAsia="Times New Roman" w:hAnsi="Times New Roman"/>
+          <w:sz w:val="32"/>
+          <w:szCs w:val="32"/>
+        </w:rPr>
+      </w:pPr>
+      <w:r>
+        <w:rPr>
+          <w:rFonts w:ascii="Times New Roman" w:cs="Times New Roman" w:eastAsia="Times New Roman" w:hAnsi="Times New Roman"/>
+          <w:sz w:val="32"/>
+          <w:szCs w:val="32"/>
+          <w:rtl w:val="0"/>
+        </w:rPr>
+        <w:t xml:space="preserve">Steps-</w:t>
+      </w:r>
+    </w:p>
+    <w:p>
+      <w:pPr>
+        <w:rPr>
+          <w:rFonts w:ascii="Times New Roman" w:cs="Times New Roman" w:eastAsia="Times New Roman" w:hAnsi="Times New Roman"/>
+          <w:sz w:val="28"/>
+          <w:szCs w:val="28"/>
+        </w:rPr>
+      </w:pPr>
+      <w:r>
+        <w:rPr>
+          <w:rFonts w:ascii="Times New Roman" w:cs="Times New Roman" w:eastAsia="Times New Roman" w:hAnsi="Times New Roman"/>
+          <w:sz w:val="28"/>
+          <w:szCs w:val="28"/>
           <w:rtl w:val="0"/>
         </w:rPr>
         <w:t xml:space="preserve"> </w:t>
@@ -42,11 +46,16 @@
         </w:numPr>
         <w:ind w:left="720" w:hanging="360"/>
         <w:rPr>
-          <w:u w:val="none"/>
-        </w:rPr>
-      </w:pPr>
-      <w:r>
-        <w:rPr>
+          <w:rFonts w:ascii="Times New Roman" w:cs="Times New Roman" w:eastAsia="Times New Roman" w:hAnsi="Times New Roman"/>
+          <w:sz w:val="28"/>
+          <w:szCs w:val="28"/>
+        </w:rPr>
+      </w:pPr>
+      <w:r>
+        <w:rPr>
+          <w:rFonts w:ascii="Times New Roman" w:cs="Times New Roman" w:eastAsia="Times New Roman" w:hAnsi="Times New Roman"/>
+          <w:sz w:val="28"/>
+          <w:szCs w:val="28"/>
           <w:rtl w:val="0"/>
         </w:rPr>
         <w:t xml:space="preserve">Open up the Lambda Console and click on the Create button. </w:t>
@@ -54,10 +63,18 @@
     </w:p>
     <w:p>
       <w:pPr>
-        <w:rPr/>
-      </w:pPr>
-      <w:r>
-        <w:rPr>
+        <w:ind w:left="720" w:firstLine="0"/>
+        <w:rPr>
+          <w:rFonts w:ascii="Times New Roman" w:cs="Times New Roman" w:eastAsia="Times New Roman" w:hAnsi="Times New Roman"/>
+          <w:sz w:val="28"/>
+          <w:szCs w:val="28"/>
+        </w:rPr>
+      </w:pPr>
+      <w:r>
+        <w:rPr>
+          <w:rFonts w:ascii="Times New Roman" w:cs="Times New Roman" w:eastAsia="Times New Roman" w:hAnsi="Times New Roman"/>
+          <w:sz w:val="28"/>
+          <w:szCs w:val="28"/>
           <w:rtl w:val="0"/>
         </w:rPr>
         <w:t xml:space="preserve">Be mindful of where you create your functions since Lambda is region-dependent.</w:t>
@@ -65,35 +82,34 @@
     </w:p>
     <w:p>
       <w:pPr>
-        <w:rPr/>
-      </w:pPr>
-      <w:r>
-        <w:rPr>
-          <w:rtl w:val="0"/>
-        </w:rPr>
-      </w:r>
-    </w:p>
-    <w:p>
-      <w:pPr>
-        <w:rPr/>
-      </w:pPr>
-      <w:r>
-        <w:rPr/>
+        <w:ind w:firstLine="720"/>
+        <w:rPr>
+          <w:rFonts w:ascii="Times New Roman" w:cs="Times New Roman" w:eastAsia="Times New Roman" w:hAnsi="Times New Roman"/>
+          <w:sz w:val="28"/>
+          <w:szCs w:val="28"/>
+        </w:rPr>
+      </w:pPr>
+      <w:r>
+        <w:rPr>
+          <w:rFonts w:ascii="Times New Roman" w:cs="Times New Roman" w:eastAsia="Times New Roman" w:hAnsi="Times New Roman"/>
+          <w:sz w:val="28"/>
+          <w:szCs w:val="28"/>
+        </w:rPr>
         <w:drawing>
           <wp:inline distB="114300" distT="114300" distL="114300" distR="114300">
-            <wp:extent cx="5762625" cy="1966926"/>
+            <wp:extent cx="5762625" cy="1469646"/>
             <wp:effectExtent b="0" l="0" r="0" t="0"/>
-            <wp:docPr id="5" name="image6.png"/>
+            <wp:docPr id="5" name="image3.png"/>
             <a:graphic>
               <a:graphicData uri="http://schemas.openxmlformats.org/drawingml/2006/picture">
                 <pic:pic>
                   <pic:nvPicPr>
-                    <pic:cNvPr id="0" name="image6.png"/>
+                    <pic:cNvPr id="0" name="image3.png"/>
                     <pic:cNvPicPr preferRelativeResize="0"/>
                   </pic:nvPicPr>
                   <pic:blipFill>
                     <a:blip r:embed="rId6"/>
-                    <a:srcRect b="32051" l="0" r="3044" t="8992"/>
+                    <a:srcRect b="47062" l="0" r="3044" t="8992"/>
                     <a:stretch>
                       <a:fillRect/>
                     </a:stretch>
@@ -101,7 +117,7 @@
                   <pic:spPr>
                     <a:xfrm>
                       <a:off x="0" y="0"/>
-                      <a:ext cx="5762625" cy="1966926"/>
+                      <a:ext cx="5762625" cy="1469646"/>
                     </a:xfrm>
                     <a:prstGeom prst="rect"/>
                     <a:ln/>
@@ -120,7 +136,11 @@
     </w:p>
     <w:p>
       <w:pPr>
-        <w:rPr/>
+        <w:rPr>
+          <w:rFonts w:ascii="Times New Roman" w:cs="Times New Roman" w:eastAsia="Times New Roman" w:hAnsi="Times New Roman"/>
+          <w:sz w:val="28"/>
+          <w:szCs w:val="28"/>
+        </w:rPr>
       </w:pPr>
       <w:r>
         <w:rPr>
@@ -136,23 +156,49 @@
         </w:numPr>
         <w:ind w:left="720" w:hanging="360"/>
         <w:rPr>
-          <w:u w:val="none"/>
-        </w:rPr>
-      </w:pPr>
-      <w:r>
-        <w:rPr>
-          <w:rtl w:val="0"/>
-        </w:rPr>
-        <w:t xml:space="preserve">Choose to create a function from scratch or use a blueprint, i.e templates defined by AWS for you with all configuration presets required for the most common use cases. </w:t>
+          <w:rFonts w:ascii="Times New Roman" w:cs="Times New Roman" w:eastAsia="Times New Roman" w:hAnsi="Times New Roman"/>
+          <w:sz w:val="28"/>
+          <w:szCs w:val="28"/>
+        </w:rPr>
+      </w:pPr>
+      <w:r>
+        <w:rPr>
+          <w:rFonts w:ascii="Times New Roman" w:cs="Times New Roman" w:eastAsia="Times New Roman" w:hAnsi="Times New Roman"/>
+          <w:sz w:val="28"/>
+          <w:szCs w:val="28"/>
+          <w:rtl w:val="0"/>
+        </w:rPr>
+        <w:t xml:space="preserve">Choose to create a function from scratch or use a blueprint, i.e templates defined by AWS for you with all configuration presets required for the most common use cases.</w:t>
+      </w:r>
+    </w:p>
+    <w:p>
+      <w:pPr>
+        <w:rPr>
+          <w:rFonts w:ascii="Times New Roman" w:cs="Times New Roman" w:eastAsia="Times New Roman" w:hAnsi="Times New Roman"/>
+          <w:sz w:val="28"/>
+          <w:szCs w:val="28"/>
+        </w:rPr>
+      </w:pPr>
+      <w:r>
+        <w:rPr>
+          <w:rtl w:val="0"/>
+        </w:rPr>
       </w:r>
     </w:p>
     <w:p>
       <w:pPr>
         <w:ind w:left="720" w:firstLine="0"/>
-        <w:rPr/>
-      </w:pPr>
-      <w:r>
-        <w:rPr>
+        <w:rPr>
+          <w:rFonts w:ascii="Times New Roman" w:cs="Times New Roman" w:eastAsia="Times New Roman" w:hAnsi="Times New Roman"/>
+          <w:sz w:val="28"/>
+          <w:szCs w:val="28"/>
+        </w:rPr>
+      </w:pPr>
+      <w:r>
+        <w:rPr>
+          <w:rFonts w:ascii="Times New Roman" w:cs="Times New Roman" w:eastAsia="Times New Roman" w:hAnsi="Times New Roman"/>
+          <w:sz w:val="28"/>
+          <w:szCs w:val="28"/>
           <w:rtl w:val="0"/>
         </w:rPr>
         <w:t xml:space="preserve">Then, choose a runtime env for your function, under the dropdown, you can see all the options AWS supports, Python, Nodejs, .NET and Java being the most popular ones. </w:t>
@@ -161,10 +207,32 @@
     <w:p>
       <w:pPr>
         <w:ind w:left="720" w:firstLine="0"/>
-        <w:rPr/>
-      </w:pPr>
-      <w:r>
-        <w:rPr>
+        <w:rPr>
+          <w:rFonts w:ascii="Times New Roman" w:cs="Times New Roman" w:eastAsia="Times New Roman" w:hAnsi="Times New Roman"/>
+          <w:sz w:val="28"/>
+          <w:szCs w:val="28"/>
+        </w:rPr>
+      </w:pPr>
+      <w:r>
+        <w:rPr>
+          <w:rtl w:val="0"/>
+        </w:rPr>
+      </w:r>
+    </w:p>
+    <w:p>
+      <w:pPr>
+        <w:ind w:left="720" w:firstLine="0"/>
+        <w:rPr>
+          <w:rFonts w:ascii="Times New Roman" w:cs="Times New Roman" w:eastAsia="Times New Roman" w:hAnsi="Times New Roman"/>
+          <w:sz w:val="28"/>
+          <w:szCs w:val="28"/>
+        </w:rPr>
+      </w:pPr>
+      <w:r>
+        <w:rPr>
+          <w:rFonts w:ascii="Times New Roman" w:cs="Times New Roman" w:eastAsia="Times New Roman" w:hAnsi="Times New Roman"/>
+          <w:sz w:val="28"/>
+          <w:szCs w:val="28"/>
           <w:rtl w:val="0"/>
         </w:rPr>
         <w:t xml:space="preserve">After that, choose to create a new role with basic Lambda permissions if you don’t have an existing one. </w:t>
@@ -172,40 +240,29 @@
     </w:p>
     <w:p>
       <w:pPr>
-        <w:rPr/>
-      </w:pPr>
-      <w:r>
-        <w:rPr>
-          <w:rtl w:val="0"/>
-        </w:rPr>
-      </w:r>
-    </w:p>
-    <w:p>
-      <w:pPr>
-        <w:rPr/>
-      </w:pPr>
-      <w:r>
-        <w:rPr>
-          <w:rtl w:val="0"/>
-        </w:rPr>
-      </w:r>
-    </w:p>
-    <w:p>
-      <w:pPr>
-        <w:rPr/>
-      </w:pPr>
-      <w:r>
-        <w:rPr/>
+        <w:ind w:left="720" w:firstLine="0"/>
+        <w:rPr>
+          <w:rFonts w:ascii="Times New Roman" w:cs="Times New Roman" w:eastAsia="Times New Roman" w:hAnsi="Times New Roman"/>
+          <w:sz w:val="28"/>
+          <w:szCs w:val="28"/>
+        </w:rPr>
+      </w:pPr>
+      <w:r>
+        <w:rPr>
+          <w:rFonts w:ascii="Times New Roman" w:cs="Times New Roman" w:eastAsia="Times New Roman" w:hAnsi="Times New Roman"/>
+          <w:sz w:val="28"/>
+          <w:szCs w:val="28"/>
+        </w:rPr>
         <w:drawing>
           <wp:inline distB="114300" distT="114300" distL="114300" distR="114300">
             <wp:extent cx="5943600" cy="2857500"/>
             <wp:effectExtent b="0" l="0" r="0" t="0"/>
-            <wp:docPr id="2" name="image7.png"/>
+            <wp:docPr id="2" name="image2.png"/>
             <a:graphic>
               <a:graphicData uri="http://schemas.openxmlformats.org/drawingml/2006/picture">
                 <pic:pic>
                   <pic:nvPicPr>
-                    <pic:cNvPr id="0" name="image7.png"/>
+                    <pic:cNvPr id="0" name="image2.png"/>
                     <pic:cNvPicPr preferRelativeResize="0"/>
                   </pic:nvPicPr>
                   <pic:blipFill>
@@ -237,30 +294,44 @@
     </w:p>
     <w:p>
       <w:pPr>
-        <w:rPr/>
-      </w:pPr>
-      <w:r>
-        <w:rPr>
-          <w:rtl w:val="0"/>
-        </w:rPr>
-      </w:r>
-    </w:p>
-    <w:p>
-      <w:pPr>
-        <w:rPr/>
-      </w:pPr>
-      <w:r>
-        <w:rPr/>
+        <w:ind w:left="720" w:firstLine="0"/>
+        <w:rPr>
+          <w:rFonts w:ascii="Times New Roman" w:cs="Times New Roman" w:eastAsia="Times New Roman" w:hAnsi="Times New Roman"/>
+          <w:sz w:val="28"/>
+          <w:szCs w:val="28"/>
+        </w:rPr>
+      </w:pPr>
+      <w:r>
+        <w:rPr>
+          <w:rtl w:val="0"/>
+        </w:rPr>
+      </w:r>
+    </w:p>
+    <w:p>
+      <w:pPr>
+        <w:ind w:firstLine="720"/>
+        <w:rPr>
+          <w:rFonts w:ascii="Times New Roman" w:cs="Times New Roman" w:eastAsia="Times New Roman" w:hAnsi="Times New Roman"/>
+          <w:sz w:val="28"/>
+          <w:szCs w:val="28"/>
+        </w:rPr>
+      </w:pPr>
+      <w:r>
+        <w:rPr>
+          <w:rFonts w:ascii="Times New Roman" w:cs="Times New Roman" w:eastAsia="Times New Roman" w:hAnsi="Times New Roman"/>
+          <w:sz w:val="28"/>
+          <w:szCs w:val="28"/>
+        </w:rPr>
         <w:drawing>
           <wp:inline distB="114300" distT="114300" distL="114300" distR="114300">
             <wp:extent cx="5943600" cy="2737124"/>
             <wp:effectExtent b="0" l="0" r="0" t="0"/>
-            <wp:docPr id="8" name="image2.png"/>
+            <wp:docPr id="8" name="image1.png"/>
             <a:graphic>
               <a:graphicData uri="http://schemas.openxmlformats.org/drawingml/2006/picture">
                 <pic:pic>
                   <pic:nvPicPr>
-                    <pic:cNvPr id="0" name="image2.png"/>
+                    <pic:cNvPr id="0" name="image1.png"/>
                     <pic:cNvPicPr preferRelativeResize="0"/>
                   </pic:nvPicPr>
                   <pic:blipFill>
@@ -292,10 +363,18 @@
     </w:p>
     <w:p>
       <w:pPr>
-        <w:rPr/>
-      </w:pPr>
-      <w:r>
-        <w:rPr>
+        <w:ind w:firstLine="720"/>
+        <w:rPr>
+          <w:rFonts w:ascii="Times New Roman" w:cs="Times New Roman" w:eastAsia="Times New Roman" w:hAnsi="Times New Roman"/>
+          <w:sz w:val="28"/>
+          <w:szCs w:val="28"/>
+        </w:rPr>
+      </w:pPr>
+      <w:r>
+        <w:rPr>
+          <w:rFonts w:ascii="Times New Roman" w:cs="Times New Roman" w:eastAsia="Times New Roman" w:hAnsi="Times New Roman"/>
+          <w:sz w:val="28"/>
+          <w:szCs w:val="28"/>
           <w:rtl w:val="0"/>
         </w:rPr>
         <w:t xml:space="preserve">Click on the Create button. </w:t>
@@ -303,7 +382,11 @@
     </w:p>
     <w:p>
       <w:pPr>
-        <w:rPr/>
+        <w:rPr>
+          <w:rFonts w:ascii="Times New Roman" w:cs="Times New Roman" w:eastAsia="Times New Roman" w:hAnsi="Times New Roman"/>
+          <w:sz w:val="28"/>
+          <w:szCs w:val="28"/>
+        </w:rPr>
       </w:pPr>
       <w:r>
         <w:rPr>
@@ -319,11 +402,16 @@
         </w:numPr>
         <w:ind w:left="720" w:hanging="360"/>
         <w:rPr>
-          <w:u w:val="none"/>
-        </w:rPr>
-      </w:pPr>
-      <w:r>
-        <w:rPr>
+          <w:rFonts w:ascii="Times New Roman" w:cs="Times New Roman" w:eastAsia="Times New Roman" w:hAnsi="Times New Roman"/>
+          <w:sz w:val="28"/>
+          <w:szCs w:val="28"/>
+        </w:rPr>
+      </w:pPr>
+      <w:r>
+        <w:rPr>
+          <w:rFonts w:ascii="Times New Roman" w:cs="Times New Roman" w:eastAsia="Times New Roman" w:hAnsi="Times New Roman"/>
+          <w:sz w:val="28"/>
+          <w:szCs w:val="28"/>
           <w:rtl w:val="0"/>
         </w:rPr>
         <w:t xml:space="preserve">This process will take a while to finish and after that, you’ll get a message that your function was successfully created.</w:t>
@@ -331,7 +419,11 @@
     </w:p>
     <w:p>
       <w:pPr>
-        <w:rPr/>
+        <w:rPr>
+          <w:rFonts w:ascii="Times New Roman" w:cs="Times New Roman" w:eastAsia="Times New Roman" w:hAnsi="Times New Roman"/>
+          <w:sz w:val="28"/>
+          <w:szCs w:val="28"/>
+        </w:rPr>
       </w:pPr>
       <w:r>
         <w:rPr>
@@ -347,23 +439,35 @@
         </w:numPr>
         <w:ind w:left="720" w:hanging="360"/>
         <w:rPr>
-          <w:u w:val="none"/>
-        </w:rPr>
-      </w:pPr>
-      <w:r>
-        <w:rPr>
-          <w:rtl w:val="0"/>
-        </w:rPr>
-        <w:t xml:space="preserve">To change the configuration, open up the Configuration tab and under General Configuration, choose Edit. </w:t>
+          <w:rFonts w:ascii="Times New Roman" w:cs="Times New Roman" w:eastAsia="Times New Roman" w:hAnsi="Times New Roman"/>
+          <w:sz w:val="28"/>
+          <w:szCs w:val="28"/>
+        </w:rPr>
+      </w:pPr>
+      <w:r>
+        <w:rPr>
+          <w:rFonts w:ascii="Times New Roman" w:cs="Times New Roman" w:eastAsia="Times New Roman" w:hAnsi="Times New Roman"/>
+          <w:sz w:val="28"/>
+          <w:szCs w:val="28"/>
+          <w:rtl w:val="0"/>
+        </w:rPr>
+        <w:t xml:space="preserve">To change the configuration, open up the Configuration tab, and under General Configuration, choose Edit. </w:t>
       </w:r>
     </w:p>
     <w:p>
       <w:pPr>
         <w:ind w:left="720" w:firstLine="0"/>
-        <w:rPr/>
-      </w:pPr>
-      <w:r>
-        <w:rPr>
+        <w:rPr>
+          <w:rFonts w:ascii="Times New Roman" w:cs="Times New Roman" w:eastAsia="Times New Roman" w:hAnsi="Times New Roman"/>
+          <w:sz w:val="28"/>
+          <w:szCs w:val="28"/>
+        </w:rPr>
+      </w:pPr>
+      <w:r>
+        <w:rPr>
+          <w:rFonts w:ascii="Times New Roman" w:cs="Times New Roman" w:eastAsia="Times New Roman" w:hAnsi="Times New Roman"/>
+          <w:sz w:val="28"/>
+          <w:szCs w:val="28"/>
           <w:rtl w:val="0"/>
         </w:rPr>
         <w:t xml:space="preserve">Here, you can enter a description and change Memory and Timeout. I’ve changed the Timeout period to 1 sec since that is sufficient for now. </w:t>
@@ -371,42 +475,32 @@
     </w:p>
     <w:p>
       <w:pPr>
-        <w:rPr/>
-      </w:pPr>
-      <w:r>
-        <w:rPr>
-          <w:rtl w:val="0"/>
-        </w:rPr>
-      </w:r>
-    </w:p>
-    <w:p>
-      <w:pPr>
         <w:widowControl w:val="0"/>
-        <w:spacing w:before="376.231689453125" w:line="240" w:lineRule="auto"/>
-        <w:ind w:left="0" w:right="1301.080322265625" w:firstLine="0"/>
+        <w:spacing w:before="0" w:line="240" w:lineRule="auto"/>
+        <w:ind w:left="720" w:right="1301.080322265625" w:firstLine="0"/>
         <w:jc w:val="both"/>
         <w:rPr>
           <w:rFonts w:ascii="Times New Roman" w:cs="Times New Roman" w:eastAsia="Times New Roman" w:hAnsi="Times New Roman"/>
-          <w:sz w:val="24"/>
-          <w:szCs w:val="24"/>
-        </w:rPr>
-      </w:pPr>
-      <w:r>
-        <w:rPr>
-          <w:rFonts w:ascii="Times New Roman" w:cs="Times New Roman" w:eastAsia="Times New Roman" w:hAnsi="Times New Roman"/>
-          <w:sz w:val="24"/>
-          <w:szCs w:val="24"/>
+          <w:sz w:val="28"/>
+          <w:szCs w:val="28"/>
+        </w:rPr>
+      </w:pPr>
+      <w:r>
+        <w:rPr>
+          <w:rFonts w:ascii="Times New Roman" w:cs="Times New Roman" w:eastAsia="Times New Roman" w:hAnsi="Times New Roman"/>
+          <w:sz w:val="28"/>
+          <w:szCs w:val="28"/>
         </w:rPr>
         <w:drawing>
           <wp:inline distB="114300" distT="114300" distL="114300" distR="114300">
-            <wp:extent cx="5295900" cy="1181100"/>
+            <wp:extent cx="5523681" cy="1231900"/>
             <wp:effectExtent b="0" l="0" r="0" t="0"/>
-            <wp:docPr id="1" name="image9.png"/>
+            <wp:docPr id="1" name="image6.png"/>
             <a:graphic>
               <a:graphicData uri="http://schemas.openxmlformats.org/drawingml/2006/picture">
                 <pic:pic>
                   <pic:nvPicPr>
-                    <pic:cNvPr id="0" name="image9.png"/>
+                    <pic:cNvPr id="0" name="image6.png"/>
                     <pic:cNvPicPr preferRelativeResize="0"/>
                   </pic:nvPicPr>
                   <pic:blipFill>
@@ -419,7 +513,7 @@
                   <pic:spPr>
                     <a:xfrm>
                       <a:off x="0" y="0"/>
-                      <a:ext cx="5295900" cy="1181100"/>
+                      <a:ext cx="5523681" cy="1231900"/>
                     </a:xfrm>
                     <a:prstGeom prst="rect"/>
                     <a:ln/>
@@ -433,19 +527,19 @@
       <w:r>
         <w:rPr>
           <w:rFonts w:ascii="Times New Roman" w:cs="Times New Roman" w:eastAsia="Times New Roman" w:hAnsi="Times New Roman"/>
-          <w:sz w:val="24"/>
-          <w:szCs w:val="24"/>
+          <w:sz w:val="28"/>
+          <w:szCs w:val="28"/>
         </w:rPr>
         <w:drawing>
           <wp:inline distB="114300" distT="114300" distL="114300" distR="114300">
-            <wp:extent cx="5353050" cy="3488110"/>
+            <wp:extent cx="5503631" cy="3584215"/>
             <wp:effectExtent b="0" l="0" r="0" t="0"/>
-            <wp:docPr id="9" name="image1.png"/>
+            <wp:docPr id="9" name="image5.png"/>
             <a:graphic>
               <a:graphicData uri="http://schemas.openxmlformats.org/drawingml/2006/picture">
                 <pic:pic>
                   <pic:nvPicPr>
-                    <pic:cNvPr id="0" name="image1.png"/>
+                    <pic:cNvPr id="0" name="image5.png"/>
                     <pic:cNvPicPr preferRelativeResize="0"/>
                   </pic:nvPicPr>
                   <pic:blipFill>
@@ -458,7 +552,7 @@
                   <pic:spPr>
                     <a:xfrm>
                       <a:off x="0" y="0"/>
-                      <a:ext cx="5353050" cy="3488110"/>
+                      <a:ext cx="5503631" cy="3584215"/>
                     </a:xfrm>
                     <a:prstGeom prst="rect"/>
                     <a:ln/>
@@ -487,16 +581,15 @@
         <w:jc w:val="both"/>
         <w:rPr>
           <w:rFonts w:ascii="Times New Roman" w:cs="Times New Roman" w:eastAsia="Times New Roman" w:hAnsi="Times New Roman"/>
-          <w:sz w:val="24"/>
-          <w:szCs w:val="24"/>
-          <w:u w:val="none"/>
-        </w:rPr>
-      </w:pPr>
-      <w:r>
-        <w:rPr>
-          <w:rFonts w:ascii="Times New Roman" w:cs="Times New Roman" w:eastAsia="Times New Roman" w:hAnsi="Times New Roman"/>
-          <w:sz w:val="24"/>
-          <w:szCs w:val="24"/>
+          <w:sz w:val="28"/>
+          <w:szCs w:val="28"/>
+        </w:rPr>
+      </w:pPr>
+      <w:r>
+        <w:rPr>
+          <w:rFonts w:ascii="Times New Roman" w:cs="Times New Roman" w:eastAsia="Times New Roman" w:hAnsi="Times New Roman"/>
+          <w:sz w:val="28"/>
+          <w:szCs w:val="28"/>
           <w:rtl w:val="0"/>
         </w:rPr>
         <w:t xml:space="preserve">You can make changes to your function inside the code editor. You can also upload a zip file of your function or upload one from an S3 bucket if needed. </w:t>
@@ -506,19 +599,19 @@
       <w:pPr>
         <w:widowControl w:val="0"/>
         <w:spacing w:before="376.231689453125" w:line="240" w:lineRule="auto"/>
-        <w:ind w:left="0" w:right="1301.080322265625" w:firstLine="720"/>
+        <w:ind w:left="720" w:right="1301.080322265625" w:firstLine="0"/>
         <w:jc w:val="both"/>
         <w:rPr>
           <w:rFonts w:ascii="Times New Roman" w:cs="Times New Roman" w:eastAsia="Times New Roman" w:hAnsi="Times New Roman"/>
-          <w:sz w:val="24"/>
-          <w:szCs w:val="24"/>
-        </w:rPr>
-      </w:pPr>
-      <w:r>
-        <w:rPr>
-          <w:rFonts w:ascii="Times New Roman" w:cs="Times New Roman" w:eastAsia="Times New Roman" w:hAnsi="Times New Roman"/>
-          <w:sz w:val="24"/>
-          <w:szCs w:val="24"/>
+          <w:sz w:val="28"/>
+          <w:szCs w:val="28"/>
+        </w:rPr>
+      </w:pPr>
+      <w:r>
+        <w:rPr>
+          <w:rFonts w:ascii="Times New Roman" w:cs="Times New Roman" w:eastAsia="Times New Roman" w:hAnsi="Times New Roman"/>
+          <w:sz w:val="28"/>
+          <w:szCs w:val="28"/>
           <w:rtl w:val="0"/>
         </w:rPr>
         <w:t xml:space="preserve">Press Ctrl + S to save the file and click Deploy to deploy the changes.</w:t>
@@ -527,23 +620,31 @@
     <w:p>
       <w:pPr>
         <w:widowControl w:val="0"/>
-        <w:spacing w:before="292.0281982421875" w:line="240" w:lineRule="auto"/>
-        <w:ind w:left="739.3600463867188" w:right="147.431640625" w:hanging="357.8401184082031"/>
+        <w:spacing w:before="0" w:line="240" w:lineRule="auto"/>
+        <w:ind w:left="1459.3600463867188" w:right="147.431640625" w:hanging="357.8401184082031"/>
         <w:jc w:val="both"/>
-        <w:rPr/>
-      </w:pPr>
-      <w:r>
-        <w:rPr/>
+        <w:rPr>
+          <w:rFonts w:ascii="Times New Roman" w:cs="Times New Roman" w:eastAsia="Times New Roman" w:hAnsi="Times New Roman"/>
+          <w:sz w:val="28"/>
+          <w:szCs w:val="28"/>
+        </w:rPr>
+      </w:pPr>
+      <w:r>
+        <w:rPr>
+          <w:rFonts w:ascii="Times New Roman" w:cs="Times New Roman" w:eastAsia="Times New Roman" w:hAnsi="Times New Roman"/>
+          <w:sz w:val="28"/>
+          <w:szCs w:val="28"/>
+        </w:rPr>
         <w:drawing>
           <wp:inline distB="114300" distT="114300" distL="114300" distR="114300">
-            <wp:extent cx="5410200" cy="1720215"/>
+            <wp:extent cx="5519799" cy="1758950"/>
             <wp:effectExtent b="0" l="0" r="0" t="0"/>
-            <wp:docPr id="3" name="image3.png"/>
+            <wp:docPr id="3" name="image8.png"/>
             <a:graphic>
               <a:graphicData uri="http://schemas.openxmlformats.org/drawingml/2006/picture">
                 <pic:pic>
                   <pic:nvPicPr>
-                    <pic:cNvPr id="0" name="image3.png"/>
+                    <pic:cNvPr id="0" name="image8.png"/>
                     <pic:cNvPicPr preferRelativeResize="0"/>
                   </pic:nvPicPr>
                   <pic:blipFill>
@@ -556,7 +657,7 @@
                   <pic:spPr>
                     <a:xfrm>
                       <a:off x="0" y="0"/>
-                      <a:ext cx="5410200" cy="1720215"/>
+                      <a:ext cx="5519799" cy="1758950"/>
                     </a:xfrm>
                     <a:prstGeom prst="rect"/>
                     <a:ln/>
@@ -576,23 +677,31 @@
     <w:p>
       <w:pPr>
         <w:widowControl w:val="0"/>
-        <w:spacing w:before="292.0281982421875" w:line="240" w:lineRule="auto"/>
-        <w:ind w:left="739.3600463867188" w:right="147.431640625" w:hanging="357.8401184082031"/>
+        <w:spacing w:before="0" w:line="240" w:lineRule="auto"/>
+        <w:ind w:left="1459.3600463867188" w:right="147.431640625" w:hanging="357.8401184082031"/>
         <w:jc w:val="both"/>
-        <w:rPr/>
-      </w:pPr>
-      <w:r>
-        <w:rPr/>
+        <w:rPr>
+          <w:rFonts w:ascii="Times New Roman" w:cs="Times New Roman" w:eastAsia="Times New Roman" w:hAnsi="Times New Roman"/>
+          <w:sz w:val="28"/>
+          <w:szCs w:val="28"/>
+        </w:rPr>
+      </w:pPr>
+      <w:r>
+        <w:rPr>
+          <w:rFonts w:ascii="Times New Roman" w:cs="Times New Roman" w:eastAsia="Times New Roman" w:hAnsi="Times New Roman"/>
+          <w:sz w:val="28"/>
+          <w:szCs w:val="28"/>
+        </w:rPr>
         <w:drawing>
           <wp:inline distB="114300" distT="114300" distL="114300" distR="114300">
             <wp:extent cx="5505450" cy="1749666"/>
             <wp:effectExtent b="0" l="0" r="0" t="0"/>
-            <wp:docPr id="4" name="image5.png"/>
+            <wp:docPr id="4" name="image9.png"/>
             <a:graphic>
               <a:graphicData uri="http://schemas.openxmlformats.org/drawingml/2006/picture">
                 <pic:pic>
                   <pic:nvPicPr>
-                    <pic:cNvPr id="0" name="image5.png"/>
+                    <pic:cNvPr id="0" name="image9.png"/>
                     <pic:cNvPicPr preferRelativeResize="0"/>
                   </pic:nvPicPr>
                   <pic:blipFill>
@@ -625,38 +734,57 @@
     <w:p>
       <w:pPr>
         <w:widowControl w:val="0"/>
+        <w:numPr>
+          <w:ilvl w:val="0"/>
+          <w:numId w:val="1"/>
+        </w:numPr>
         <w:spacing w:before="292.0281982421875" w:line="240" w:lineRule="auto"/>
-        <w:ind w:left="739.3600463867188" w:right="147.431640625" w:hanging="357.8401184082031"/>
+        <w:ind w:left="720" w:right="147.431640625" w:hanging="360"/>
         <w:jc w:val="both"/>
-        <w:rPr/>
-      </w:pPr>
-      <w:r>
-        <w:rPr>
-          <w:rtl w:val="0"/>
-        </w:rPr>
-        <w:t xml:space="preserve">6. Click on Test and you can change the configuration, like so. If you do not have anything in the request body, it is important to specify two curly braces as valid JSON, so make sure they are there. </w:t>
+        <w:rPr>
+          <w:rFonts w:ascii="Times New Roman" w:cs="Times New Roman" w:eastAsia="Times New Roman" w:hAnsi="Times New Roman"/>
+          <w:sz w:val="28"/>
+          <w:szCs w:val="28"/>
+        </w:rPr>
+      </w:pPr>
+      <w:r>
+        <w:rPr>
+          <w:rFonts w:ascii="Times New Roman" w:cs="Times New Roman" w:eastAsia="Times New Roman" w:hAnsi="Times New Roman"/>
+          <w:sz w:val="28"/>
+          <w:szCs w:val="28"/>
+          <w:rtl w:val="0"/>
+        </w:rPr>
+        <w:t xml:space="preserve">Click on Test and you can change the configuration, like so. If you do not have anything in the request body, it is important to specify two curly braces as valid JSON, so make sure they are there. </w:t>
       </w:r>
     </w:p>
     <w:p>
       <w:pPr>
         <w:widowControl w:val="0"/>
-        <w:spacing w:before="292.0281982421875" w:line="240" w:lineRule="auto"/>
-        <w:ind w:left="739.3600463867188" w:right="147.431640625" w:hanging="357.8401184082031"/>
+        <w:spacing w:before="0" w:line="240" w:lineRule="auto"/>
+        <w:ind w:left="1459.3600463867188" w:right="147.431640625" w:hanging="357.8401184082031"/>
         <w:jc w:val="both"/>
-        <w:rPr/>
-      </w:pPr>
-      <w:r>
-        <w:rPr/>
+        <w:rPr>
+          <w:rFonts w:ascii="Times New Roman" w:cs="Times New Roman" w:eastAsia="Times New Roman" w:hAnsi="Times New Roman"/>
+          <w:sz w:val="28"/>
+          <w:szCs w:val="28"/>
+        </w:rPr>
+      </w:pPr>
+      <w:r>
+        <w:rPr>
+          <w:rFonts w:ascii="Times New Roman" w:cs="Times New Roman" w:eastAsia="Times New Roman" w:hAnsi="Times New Roman"/>
+          <w:sz w:val="28"/>
+          <w:szCs w:val="28"/>
+        </w:rPr>
         <w:drawing>
           <wp:inline distB="114300" distT="114300" distL="114300" distR="114300">
-            <wp:extent cx="3638550" cy="2836545"/>
+            <wp:extent cx="4964430" cy="3872775"/>
             <wp:effectExtent b="0" l="0" r="0" t="0"/>
-            <wp:docPr id="7" name="image4.png"/>
+            <wp:docPr id="7" name="image7.png"/>
             <a:graphic>
               <a:graphicData uri="http://schemas.openxmlformats.org/drawingml/2006/picture">
                 <pic:pic>
                   <pic:nvPicPr>
-                    <pic:cNvPr id="0" name="image4.png"/>
+                    <pic:cNvPr id="0" name="image7.png"/>
                     <pic:cNvPicPr preferRelativeResize="0"/>
                   </pic:nvPicPr>
                   <pic:blipFill>
@@ -669,7 +797,7 @@
                   <pic:spPr>
                     <a:xfrm>
                       <a:off x="0" y="0"/>
-                      <a:ext cx="3638550" cy="2836545"/>
+                      <a:ext cx="4964430" cy="3872775"/>
                     </a:xfrm>
                     <a:prstGeom prst="rect"/>
                     <a:ln/>
@@ -689,38 +817,57 @@
     <w:p>
       <w:pPr>
         <w:widowControl w:val="0"/>
+        <w:numPr>
+          <w:ilvl w:val="0"/>
+          <w:numId w:val="1"/>
+        </w:numPr>
         <w:spacing w:before="292.0281982421875" w:line="240" w:lineRule="auto"/>
-        <w:ind w:left="739.3600463867188" w:right="147.431640625" w:hanging="357.8401184082031"/>
+        <w:ind w:left="720" w:right="147.431640625" w:hanging="360"/>
         <w:jc w:val="both"/>
-        <w:rPr/>
-      </w:pPr>
-      <w:r>
-        <w:rPr>
-          <w:rtl w:val="0"/>
-        </w:rPr>
-        <w:t xml:space="preserve">7. Now click on Test and you should be able to see the results. </w:t>
+        <w:rPr>
+          <w:rFonts w:ascii="Times New Roman" w:cs="Times New Roman" w:eastAsia="Times New Roman" w:hAnsi="Times New Roman"/>
+          <w:sz w:val="28"/>
+          <w:szCs w:val="28"/>
+        </w:rPr>
+      </w:pPr>
+      <w:r>
+        <w:rPr>
+          <w:rFonts w:ascii="Times New Roman" w:cs="Times New Roman" w:eastAsia="Times New Roman" w:hAnsi="Times New Roman"/>
+          <w:sz w:val="28"/>
+          <w:szCs w:val="28"/>
+          <w:rtl w:val="0"/>
+        </w:rPr>
+        <w:t xml:space="preserve">Now click on Test and you should be able to see the results. </w:t>
       </w:r>
     </w:p>
     <w:p>
       <w:pPr>
         <w:widowControl w:val="0"/>
-        <w:spacing w:before="292.0281982421875" w:line="240" w:lineRule="auto"/>
-        <w:ind w:left="739.3600463867188" w:right="147.431640625" w:hanging="357.8401184082031"/>
+        <w:spacing w:before="0" w:line="240" w:lineRule="auto"/>
+        <w:ind w:left="1459.3600463867188" w:right="147.431640625" w:hanging="357.8401184082031"/>
         <w:jc w:val="both"/>
-        <w:rPr/>
-      </w:pPr>
-      <w:r>
-        <w:rPr/>
+        <w:rPr>
+          <w:rFonts w:ascii="Times New Roman" w:cs="Times New Roman" w:eastAsia="Times New Roman" w:hAnsi="Times New Roman"/>
+          <w:sz w:val="28"/>
+          <w:szCs w:val="28"/>
+        </w:rPr>
+      </w:pPr>
+      <w:r>
+        <w:rPr>
+          <w:rFonts w:ascii="Times New Roman" w:cs="Times New Roman" w:eastAsia="Times New Roman" w:hAnsi="Times New Roman"/>
+          <w:sz w:val="28"/>
+          <w:szCs w:val="28"/>
+        </w:rPr>
         <w:drawing>
           <wp:inline distB="114300" distT="114300" distL="114300" distR="114300">
             <wp:extent cx="5657850" cy="2114550"/>
             <wp:effectExtent b="0" l="0" r="0" t="0"/>
-            <wp:docPr id="6" name="image8.png"/>
+            <wp:docPr id="6" name="image4.png"/>
             <a:graphic>
               <a:graphicData uri="http://schemas.openxmlformats.org/drawingml/2006/picture">
                 <pic:pic>
                   <pic:nvPicPr>
-                    <pic:cNvPr id="0" name="image8.png"/>
+                    <pic:cNvPr id="0" name="image4.png"/>
                     <pic:cNvPicPr preferRelativeResize="0"/>
                   </pic:nvPicPr>
                   <pic:blipFill>

</xml_diff>